<commit_message>
add thinking about the team and motify the ppt
</commit_message>
<xml_diff>
--- a/演讲：团队与流程 内容框架.docx
+++ b/演讲：团队与流程 内容框架.docx
@@ -197,433 +197,473 @@
           <w:lang w:val="en-US" w:eastAsia="zh-CN"/>
         </w:rPr>
       </w:pPr>
+    </w:p>
+    <w:p>
+      <w:pPr>
+        <w:widowControl w:val="0"/>
+        <w:numPr>
+          <w:ilvl w:val="0"/>
+          <w:numId w:val="2"/>
+        </w:numPr>
+        <w:jc w:val="both"/>
+        <w:rPr>
+          <w:rFonts w:hint="eastAsia"/>
+          <w:lang w:val="en-US" w:eastAsia="zh-CN"/>
+        </w:rPr>
+      </w:pPr>
+      <w:r>
+        <w:rPr>
+          <w:rFonts w:hint="eastAsia"/>
+          <w:lang w:val="en-US" w:eastAsia="zh-CN"/>
+        </w:rPr>
+        <w:t>业余剧团模式</w:t>
+      </w:r>
+    </w:p>
+    <w:p>
+      <w:pPr>
+        <w:widowControl w:val="0"/>
+        <w:numPr>
+          <w:ilvl w:val="0"/>
+          <w:numId w:val="0"/>
+        </w:numPr>
+        <w:jc w:val="both"/>
+        <w:rPr>
+          <w:rFonts w:hint="eastAsia"/>
+          <w:lang w:val="en-US" w:eastAsia="zh-CN"/>
+        </w:rPr>
+      </w:pPr>
+    </w:p>
+    <w:p>
+      <w:pPr>
+        <w:widowControl w:val="0"/>
+        <w:numPr>
+          <w:ilvl w:val="0"/>
+          <w:numId w:val="0"/>
+        </w:numPr>
+        <w:jc w:val="both"/>
+        <w:rPr>
+          <w:rFonts w:hint="eastAsia"/>
+          <w:lang w:val="en-US" w:eastAsia="zh-CN"/>
+        </w:rPr>
+      </w:pPr>
+    </w:p>
+    <w:p>
+      <w:pPr>
+        <w:widowControl w:val="0"/>
+        <w:numPr>
+          <w:ilvl w:val="0"/>
+          <w:numId w:val="2"/>
+        </w:numPr>
+        <w:jc w:val="both"/>
+        <w:rPr>
+          <w:rFonts w:hint="eastAsia"/>
+          <w:lang w:val="en-US" w:eastAsia="zh-CN"/>
+        </w:rPr>
+      </w:pPr>
+      <w:r>
+        <w:rPr>
+          <w:rFonts w:hint="eastAsia"/>
+          <w:lang w:val="en-US" w:eastAsia="zh-CN"/>
+        </w:rPr>
+        <w:t>秘密团队开发模式</w:t>
+      </w:r>
+    </w:p>
+    <w:p>
+      <w:pPr>
+        <w:widowControl w:val="0"/>
+        <w:numPr>
+          <w:ilvl w:val="0"/>
+          <w:numId w:val="0"/>
+        </w:numPr>
+        <w:jc w:val="both"/>
+        <w:rPr>
+          <w:rFonts w:hint="eastAsia"/>
+          <w:lang w:val="en-US" w:eastAsia="zh-CN"/>
+        </w:rPr>
+      </w:pPr>
+      <w:r>
+        <w:rPr>
+          <w:rFonts w:hint="eastAsia"/>
+          <w:lang w:val="en-US" w:eastAsia="zh-CN"/>
+        </w:rPr>
+        <w:t>独立游戏开发团队大多如此。除去大公司的私密项目，一些爆款产品。秘密团队开发模式还经常见于独立游戏开发。很多国外的开发者出于热爱与自身的执着，在有限的时间内，拼尽心血去开发。《以撒的结合》的创作者，《FEZ》开发不成功就自杀的作者。（投入太大）</w:t>
+      </w:r>
+    </w:p>
+    <w:p>
+      <w:pPr>
+        <w:widowControl w:val="0"/>
+        <w:numPr>
+          <w:ilvl w:val="0"/>
+          <w:numId w:val="0"/>
+        </w:numPr>
+        <w:jc w:val="both"/>
+        <w:rPr>
+          <w:rFonts w:hint="eastAsia"/>
+          <w:lang w:val="en-US" w:eastAsia="zh-CN"/>
+        </w:rPr>
+      </w:pPr>
+    </w:p>
+    <w:p>
+      <w:pPr>
+        <w:widowControl w:val="0"/>
+        <w:numPr>
+          <w:ilvl w:val="0"/>
+          <w:numId w:val="2"/>
+        </w:numPr>
+        <w:jc w:val="both"/>
+        <w:rPr>
+          <w:rFonts w:hint="eastAsia"/>
+          <w:lang w:val="en-US" w:eastAsia="zh-CN"/>
+        </w:rPr>
+      </w:pPr>
+      <w:r>
+        <w:rPr>
+          <w:rFonts w:hint="eastAsia"/>
+          <w:lang w:val="en-US" w:eastAsia="zh-CN"/>
+        </w:rPr>
+        <w:t>特工模式</w:t>
+      </w:r>
+    </w:p>
+    <w:p>
+      <w:pPr>
+        <w:widowControl w:val="0"/>
+        <w:numPr>
+          <w:ilvl w:val="0"/>
+          <w:numId w:val="0"/>
+        </w:numPr>
+        <w:jc w:val="both"/>
+        <w:rPr>
+          <w:rFonts w:hint="eastAsia"/>
+          <w:lang w:val="en-US" w:eastAsia="zh-CN"/>
+        </w:rPr>
+      </w:pPr>
+      <w:r>
+        <w:rPr>
+          <w:rFonts w:hint="eastAsia"/>
+          <w:lang w:val="en-US" w:eastAsia="zh-CN"/>
+        </w:rPr>
+        <w:t>全栈工程师职位的工作就是充当特工。（日本忍者们的进化）</w:t>
+      </w:r>
+    </w:p>
+    <w:p>
+      <w:pPr>
+        <w:widowControl w:val="0"/>
+        <w:numPr>
+          <w:ilvl w:val="0"/>
+          <w:numId w:val="0"/>
+        </w:numPr>
+        <w:jc w:val="both"/>
+        <w:rPr>
+          <w:rFonts w:hint="eastAsia"/>
+          <w:lang w:val="en-US" w:eastAsia="zh-CN"/>
+        </w:rPr>
+      </w:pPr>
+    </w:p>
+    <w:p>
+      <w:pPr>
+        <w:widowControl w:val="0"/>
+        <w:numPr>
+          <w:ilvl w:val="0"/>
+          <w:numId w:val="2"/>
+        </w:numPr>
+        <w:jc w:val="both"/>
+        <w:rPr>
+          <w:rFonts w:hint="eastAsia"/>
+          <w:lang w:val="en-US" w:eastAsia="zh-CN"/>
+        </w:rPr>
+      </w:pPr>
+      <w:r>
+        <w:rPr>
+          <w:rFonts w:hint="eastAsia"/>
+          <w:lang w:val="en-US" w:eastAsia="zh-CN"/>
+        </w:rPr>
+        <w:t>交响乐模式&amp;爵士乐模式</w:t>
+      </w:r>
+    </w:p>
+    <w:p>
+      <w:pPr>
+        <w:widowControl w:val="0"/>
+        <w:numPr>
+          <w:ilvl w:val="0"/>
+          <w:numId w:val="0"/>
+        </w:numPr>
+        <w:jc w:val="both"/>
+        <w:rPr>
+          <w:rFonts w:hint="eastAsia"/>
+          <w:lang w:val="en-US" w:eastAsia="zh-CN"/>
+        </w:rPr>
+      </w:pPr>
+    </w:p>
+    <w:p>
+      <w:pPr>
+        <w:widowControl w:val="0"/>
+        <w:numPr>
+          <w:ilvl w:val="0"/>
+          <w:numId w:val="2"/>
+        </w:numPr>
+        <w:jc w:val="both"/>
+        <w:rPr>
+          <w:rFonts w:hint="eastAsia"/>
+          <w:lang w:val="en-US" w:eastAsia="zh-CN"/>
+        </w:rPr>
+      </w:pPr>
+      <w:r>
+        <w:rPr>
+          <w:rFonts w:hint="eastAsia"/>
+          <w:lang w:val="en-US" w:eastAsia="zh-CN"/>
+        </w:rPr>
+        <w:t>功能团队模式</w:t>
+      </w:r>
+    </w:p>
+    <w:p>
+      <w:pPr>
+        <w:widowControl w:val="0"/>
+        <w:numPr>
+          <w:ilvl w:val="0"/>
+          <w:numId w:val="0"/>
+        </w:numPr>
+        <w:jc w:val="both"/>
+        <w:rPr>
+          <w:rFonts w:hint="eastAsia"/>
+          <w:lang w:val="en-US" w:eastAsia="zh-CN"/>
+        </w:rPr>
+      </w:pPr>
+      <w:r>
+        <w:rPr>
+          <w:rFonts w:hint="eastAsia"/>
+          <w:lang w:val="en-US" w:eastAsia="zh-CN"/>
+        </w:rPr>
+        <w:t>大多数软件开发公司的选择。游戏开发公司当中的：策划（产品）、美术、服务器、客户互相沟通，及时协作。</w:t>
+      </w:r>
+    </w:p>
+    <w:p>
+      <w:pPr>
+        <w:widowControl w:val="0"/>
+        <w:numPr>
+          <w:ilvl w:val="0"/>
+          <w:numId w:val="0"/>
+        </w:numPr>
+        <w:jc w:val="both"/>
+        <w:rPr>
+          <w:rFonts w:hint="eastAsia"/>
+          <w:lang w:val="en-US" w:eastAsia="zh-CN"/>
+        </w:rPr>
+      </w:pPr>
+    </w:p>
+    <w:p>
+      <w:pPr>
+        <w:widowControl w:val="0"/>
+        <w:numPr>
+          <w:ilvl w:val="0"/>
+          <w:numId w:val="2"/>
+        </w:numPr>
+        <w:jc w:val="both"/>
+        <w:rPr>
+          <w:rFonts w:hint="eastAsia"/>
+          <w:lang w:val="en-US" w:eastAsia="zh-CN"/>
+        </w:rPr>
+      </w:pPr>
+      <w:r>
+        <w:rPr>
+          <w:rFonts w:hint="eastAsia"/>
+          <w:lang w:val="en-US" w:eastAsia="zh-CN"/>
+        </w:rPr>
+        <w:t>官僚模式</w:t>
+      </w:r>
+    </w:p>
+    <w:p>
+      <w:pPr>
+        <w:widowControl w:val="0"/>
+        <w:numPr>
+          <w:ilvl w:val="0"/>
+          <w:numId w:val="0"/>
+        </w:numPr>
+        <w:jc w:val="both"/>
+        <w:rPr>
+          <w:rFonts w:hint="eastAsia"/>
+          <w:lang w:val="en-US" w:eastAsia="zh-CN"/>
+        </w:rPr>
+      </w:pPr>
+      <w:r>
+        <w:rPr>
+          <w:rFonts w:hint="eastAsia"/>
+          <w:lang w:val="en-US" w:eastAsia="zh-CN"/>
+        </w:rPr>
+        <w:t>这种公司非常少，毫无竞争力。</w:t>
+      </w:r>
+    </w:p>
+    <w:p>
+      <w:pPr>
+        <w:widowControl w:val="0"/>
+        <w:numPr>
+          <w:ilvl w:val="0"/>
+          <w:numId w:val="0"/>
+        </w:numPr>
+        <w:jc w:val="both"/>
+        <w:rPr>
+          <w:rFonts w:hint="eastAsia"/>
+          <w:lang w:val="en-US" w:eastAsia="zh-CN"/>
+        </w:rPr>
+      </w:pPr>
+    </w:p>
+    <w:p>
+      <w:pPr>
+        <w:widowControl w:val="0"/>
+        <w:numPr>
+          <w:ilvl w:val="0"/>
+          <w:numId w:val="0"/>
+        </w:numPr>
+        <w:jc w:val="both"/>
+        <w:rPr>
+          <w:rFonts w:hint="eastAsia"/>
+          <w:lang w:val="en-US" w:eastAsia="zh-CN"/>
+        </w:rPr>
+      </w:pPr>
+      <w:r>
+        <w:rPr>
+          <w:rFonts w:hint="eastAsia"/>
+          <w:lang w:val="en-US" w:eastAsia="zh-CN"/>
+        </w:rPr>
+        <w:t>我认为还有一种：日本忍者模式</w:t>
+      </w:r>
+    </w:p>
+    <w:p>
+      <w:pPr>
+        <w:widowControl w:val="0"/>
+        <w:numPr>
+          <w:ilvl w:val="0"/>
+          <w:numId w:val="0"/>
+        </w:numPr>
+        <w:jc w:val="both"/>
+        <w:rPr>
+          <w:rFonts w:hint="eastAsia"/>
+          <w:lang w:val="en-US" w:eastAsia="zh-CN"/>
+        </w:rPr>
+      </w:pPr>
+      <w:r>
+        <w:rPr>
+          <w:rFonts w:hint="eastAsia"/>
+          <w:lang w:val="en-US" w:eastAsia="zh-CN"/>
+        </w:rPr>
+        <w:t>-在小项目当中，个人的开发效率有可能要高于2-3人的新人团队。</w:t>
+      </w:r>
+    </w:p>
+    <w:p>
+      <w:pPr>
+        <w:widowControl w:val="0"/>
+        <w:numPr>
+          <w:ilvl w:val="0"/>
+          <w:numId w:val="0"/>
+        </w:numPr>
+        <w:jc w:val="both"/>
+        <w:rPr>
+          <w:rFonts w:hint="eastAsia"/>
+          <w:lang w:val="en-US" w:eastAsia="zh-CN"/>
+        </w:rPr>
+      </w:pPr>
+      <w:r>
+        <w:rPr>
+          <w:rFonts w:hint="eastAsia"/>
+          <w:lang w:val="en-US" w:eastAsia="zh-CN"/>
+        </w:rPr>
+        <w:t>-《乌合之众：大众心理学研究》提到，无规则约束的团队效率反而远远不如个人</w:t>
+      </w:r>
+    </w:p>
+    <w:p>
+      <w:pPr>
+        <w:widowControl w:val="0"/>
+        <w:numPr>
+          <w:ilvl w:val="0"/>
+          <w:numId w:val="0"/>
+        </w:numPr>
+        <w:jc w:val="both"/>
+        <w:rPr>
+          <w:rFonts w:hint="eastAsia"/>
+          <w:lang w:val="en-US" w:eastAsia="zh-CN"/>
+        </w:rPr>
+      </w:pPr>
+      <w:r>
+        <w:rPr>
+          <w:rFonts w:hint="eastAsia"/>
+          <w:lang w:val="en-US" w:eastAsia="zh-CN"/>
+        </w:rPr>
+        <w:t>-这种模式在30年前的软件开发当中非常流行：在车库当中诞生的诸多软件产品。但是在当今的大公司科学的规划下，日本忍者已然面临着战国时代的结束。</w:t>
+      </w:r>
+    </w:p>
+    <w:p>
+      <w:pPr>
+        <w:widowControl w:val="0"/>
+        <w:numPr>
+          <w:ilvl w:val="0"/>
+          <w:numId w:val="0"/>
+        </w:numPr>
+        <w:jc w:val="both"/>
+        <w:rPr>
+          <w:rFonts w:hint="eastAsia"/>
+          <w:lang w:val="en-US" w:eastAsia="zh-CN"/>
+        </w:rPr>
+      </w:pPr>
+    </w:p>
+    <w:p>
+      <w:pPr>
+        <w:numPr>
+          <w:ilvl w:val="0"/>
+          <w:numId w:val="1"/>
+        </w:numPr>
+        <w:rPr>
+          <w:rFonts w:hint="eastAsia"/>
+          <w:lang w:val="en-US" w:eastAsia="zh-CN"/>
+        </w:rPr>
+      </w:pPr>
+      <w:r>
+        <w:rPr>
+          <w:rFonts w:hint="eastAsia"/>
+          <w:lang w:val="en-US" w:eastAsia="zh-CN"/>
+        </w:rPr>
+        <w:t>开发模式</w:t>
+      </w:r>
+    </w:p>
+    <w:p>
+      <w:pPr>
+        <w:widowControl w:val="0"/>
+        <w:numPr>
+          <w:numId w:val="0"/>
+        </w:numPr>
+        <w:tabs>
+          <w:tab w:val="left" w:pos="312"/>
+        </w:tabs>
+        <w:jc w:val="both"/>
+        <w:rPr>
+          <w:rFonts w:hint="eastAsia"/>
+          <w:lang w:val="en-US" w:eastAsia="zh-CN"/>
+        </w:rPr>
+      </w:pPr>
+    </w:p>
+    <w:p>
+      <w:pPr>
+        <w:widowControl w:val="0"/>
+        <w:numPr>
+          <w:numId w:val="0"/>
+        </w:numPr>
+        <w:tabs>
+          <w:tab w:val="left" w:pos="312"/>
+        </w:tabs>
+        <w:jc w:val="both"/>
+        <w:rPr>
+          <w:rFonts w:hint="eastAsia"/>
+          <w:lang w:val="en-US" w:eastAsia="zh-CN"/>
+        </w:rPr>
+      </w:pPr>
       <w:bookmarkStart w:id="0" w:name="_GoBack"/>
-      <w:bookmarkEnd w:id="0"/>
-    </w:p>
-    <w:p>
-      <w:pPr>
-        <w:widowControl w:val="0"/>
-        <w:numPr>
-          <w:ilvl w:val="0"/>
-          <w:numId w:val="2"/>
-        </w:numPr>
-        <w:jc w:val="both"/>
-        <w:rPr>
-          <w:rFonts w:hint="eastAsia"/>
-          <w:lang w:val="en-US" w:eastAsia="zh-CN"/>
-        </w:rPr>
-      </w:pPr>
-      <w:r>
-        <w:rPr>
-          <w:rFonts w:hint="eastAsia"/>
-          <w:lang w:val="en-US" w:eastAsia="zh-CN"/>
-        </w:rPr>
-        <w:t>业余剧团模式</w:t>
-      </w:r>
-    </w:p>
-    <w:p>
-      <w:pPr>
-        <w:widowControl w:val="0"/>
-        <w:numPr>
-          <w:ilvl w:val="0"/>
-          <w:numId w:val="0"/>
-        </w:numPr>
-        <w:jc w:val="both"/>
-        <w:rPr>
-          <w:rFonts w:hint="eastAsia"/>
-          <w:lang w:val="en-US" w:eastAsia="zh-CN"/>
-        </w:rPr>
-      </w:pPr>
-    </w:p>
-    <w:p>
-      <w:pPr>
-        <w:widowControl w:val="0"/>
-        <w:numPr>
-          <w:ilvl w:val="0"/>
-          <w:numId w:val="0"/>
-        </w:numPr>
-        <w:jc w:val="both"/>
-        <w:rPr>
-          <w:rFonts w:hint="eastAsia"/>
-          <w:lang w:val="en-US" w:eastAsia="zh-CN"/>
-        </w:rPr>
-      </w:pPr>
-    </w:p>
-    <w:p>
-      <w:pPr>
-        <w:widowControl w:val="0"/>
-        <w:numPr>
-          <w:ilvl w:val="0"/>
-          <w:numId w:val="2"/>
-        </w:numPr>
-        <w:jc w:val="both"/>
-        <w:rPr>
-          <w:rFonts w:hint="eastAsia"/>
-          <w:lang w:val="en-US" w:eastAsia="zh-CN"/>
-        </w:rPr>
-      </w:pPr>
-      <w:r>
-        <w:rPr>
-          <w:rFonts w:hint="eastAsia"/>
-          <w:lang w:val="en-US" w:eastAsia="zh-CN"/>
-        </w:rPr>
-        <w:t>秘密团队开发模式</w:t>
-      </w:r>
-    </w:p>
-    <w:p>
-      <w:pPr>
-        <w:widowControl w:val="0"/>
-        <w:numPr>
-          <w:ilvl w:val="0"/>
-          <w:numId w:val="0"/>
-        </w:numPr>
-        <w:jc w:val="both"/>
-        <w:rPr>
-          <w:rFonts w:hint="eastAsia"/>
-          <w:lang w:val="en-US" w:eastAsia="zh-CN"/>
-        </w:rPr>
-      </w:pPr>
-      <w:r>
-        <w:rPr>
-          <w:rFonts w:hint="eastAsia"/>
-          <w:lang w:val="en-US" w:eastAsia="zh-CN"/>
-        </w:rPr>
-        <w:t>独立游戏开发团队大多如此。除去大公司的私密项目，一些爆款产品。秘密团队开发模式还经常见于独立游戏开发。很多国外的开发者出于热爱与自身的执着，在有限的时间内，拼尽心血去开发。《以撒的结合》的创作者，《FEZ》开发不成功就自杀的作者。（投入太大）</w:t>
-      </w:r>
-    </w:p>
-    <w:p>
-      <w:pPr>
-        <w:widowControl w:val="0"/>
-        <w:numPr>
-          <w:ilvl w:val="0"/>
-          <w:numId w:val="0"/>
-        </w:numPr>
-        <w:jc w:val="both"/>
-        <w:rPr>
-          <w:rFonts w:hint="eastAsia"/>
-          <w:lang w:val="en-US" w:eastAsia="zh-CN"/>
-        </w:rPr>
-      </w:pPr>
-    </w:p>
-    <w:p>
-      <w:pPr>
-        <w:widowControl w:val="0"/>
-        <w:numPr>
-          <w:ilvl w:val="0"/>
-          <w:numId w:val="2"/>
-        </w:numPr>
-        <w:jc w:val="both"/>
-        <w:rPr>
-          <w:rFonts w:hint="eastAsia"/>
-          <w:lang w:val="en-US" w:eastAsia="zh-CN"/>
-        </w:rPr>
-      </w:pPr>
-      <w:r>
-        <w:rPr>
-          <w:rFonts w:hint="eastAsia"/>
-          <w:lang w:val="en-US" w:eastAsia="zh-CN"/>
-        </w:rPr>
-        <w:t>特工模式</w:t>
-      </w:r>
-    </w:p>
-    <w:p>
-      <w:pPr>
-        <w:widowControl w:val="0"/>
-        <w:numPr>
-          <w:ilvl w:val="0"/>
-          <w:numId w:val="0"/>
-        </w:numPr>
-        <w:jc w:val="both"/>
-        <w:rPr>
-          <w:rFonts w:hint="eastAsia"/>
-          <w:lang w:val="en-US" w:eastAsia="zh-CN"/>
-        </w:rPr>
-      </w:pPr>
-      <w:r>
-        <w:rPr>
-          <w:rFonts w:hint="eastAsia"/>
-          <w:lang w:val="en-US" w:eastAsia="zh-CN"/>
-        </w:rPr>
-        <w:t>全栈工程师职位的工作就是充当特工。（日本忍者们的进化）</w:t>
-      </w:r>
-    </w:p>
-    <w:p>
-      <w:pPr>
-        <w:widowControl w:val="0"/>
-        <w:numPr>
-          <w:ilvl w:val="0"/>
-          <w:numId w:val="0"/>
-        </w:numPr>
-        <w:jc w:val="both"/>
-        <w:rPr>
-          <w:rFonts w:hint="eastAsia"/>
-          <w:lang w:val="en-US" w:eastAsia="zh-CN"/>
-        </w:rPr>
-      </w:pPr>
-    </w:p>
-    <w:p>
-      <w:pPr>
-        <w:widowControl w:val="0"/>
-        <w:numPr>
-          <w:ilvl w:val="0"/>
-          <w:numId w:val="2"/>
-        </w:numPr>
-        <w:jc w:val="both"/>
-        <w:rPr>
-          <w:rFonts w:hint="eastAsia"/>
-          <w:lang w:val="en-US" w:eastAsia="zh-CN"/>
-        </w:rPr>
-      </w:pPr>
-      <w:r>
-        <w:rPr>
-          <w:rFonts w:hint="eastAsia"/>
-          <w:lang w:val="en-US" w:eastAsia="zh-CN"/>
-        </w:rPr>
-        <w:t>交响乐模式&amp;爵士乐模式</w:t>
-      </w:r>
-    </w:p>
-    <w:p>
-      <w:pPr>
-        <w:widowControl w:val="0"/>
-        <w:numPr>
-          <w:numId w:val="0"/>
-        </w:numPr>
-        <w:jc w:val="both"/>
-        <w:rPr>
-          <w:rFonts w:hint="eastAsia"/>
-          <w:lang w:val="en-US" w:eastAsia="zh-CN"/>
-        </w:rPr>
-      </w:pPr>
-    </w:p>
-    <w:p>
-      <w:pPr>
-        <w:widowControl w:val="0"/>
-        <w:numPr>
-          <w:ilvl w:val="0"/>
-          <w:numId w:val="2"/>
-        </w:numPr>
-        <w:jc w:val="both"/>
-        <w:rPr>
-          <w:rFonts w:hint="eastAsia"/>
-          <w:lang w:val="en-US" w:eastAsia="zh-CN"/>
-        </w:rPr>
-      </w:pPr>
-      <w:r>
-        <w:rPr>
-          <w:rFonts w:hint="eastAsia"/>
-          <w:lang w:val="en-US" w:eastAsia="zh-CN"/>
-        </w:rPr>
-        <w:t>功能团队模式</w:t>
-      </w:r>
-    </w:p>
-    <w:p>
-      <w:pPr>
-        <w:widowControl w:val="0"/>
-        <w:numPr>
-          <w:ilvl w:val="0"/>
-          <w:numId w:val="0"/>
-        </w:numPr>
-        <w:jc w:val="both"/>
-        <w:rPr>
-          <w:rFonts w:hint="eastAsia"/>
-          <w:lang w:val="en-US" w:eastAsia="zh-CN"/>
-        </w:rPr>
-      </w:pPr>
-      <w:r>
-        <w:rPr>
-          <w:rFonts w:hint="eastAsia"/>
-          <w:lang w:val="en-US" w:eastAsia="zh-CN"/>
-        </w:rPr>
-        <w:t>大多数软件开发公司的选择。游戏开发公司当中的：策划（产品）、美术、服务器、客户互相沟通，及时协作。</w:t>
-      </w:r>
-    </w:p>
-    <w:p>
-      <w:pPr>
-        <w:widowControl w:val="0"/>
-        <w:numPr>
-          <w:ilvl w:val="0"/>
-          <w:numId w:val="0"/>
-        </w:numPr>
-        <w:jc w:val="both"/>
-        <w:rPr>
-          <w:rFonts w:hint="eastAsia"/>
-          <w:lang w:val="en-US" w:eastAsia="zh-CN"/>
-        </w:rPr>
-      </w:pPr>
-    </w:p>
-    <w:p>
-      <w:pPr>
-        <w:widowControl w:val="0"/>
-        <w:numPr>
-          <w:ilvl w:val="0"/>
-          <w:numId w:val="2"/>
-        </w:numPr>
-        <w:jc w:val="both"/>
-        <w:rPr>
-          <w:rFonts w:hint="eastAsia"/>
-          <w:lang w:val="en-US" w:eastAsia="zh-CN"/>
-        </w:rPr>
-      </w:pPr>
-      <w:r>
-        <w:rPr>
-          <w:rFonts w:hint="eastAsia"/>
-          <w:lang w:val="en-US" w:eastAsia="zh-CN"/>
-        </w:rPr>
-        <w:t>官僚模式</w:t>
-      </w:r>
-    </w:p>
-    <w:p>
-      <w:pPr>
-        <w:widowControl w:val="0"/>
-        <w:numPr>
-          <w:ilvl w:val="0"/>
-          <w:numId w:val="0"/>
-        </w:numPr>
-        <w:jc w:val="both"/>
-        <w:rPr>
-          <w:rFonts w:hint="eastAsia"/>
-          <w:lang w:val="en-US" w:eastAsia="zh-CN"/>
-        </w:rPr>
-      </w:pPr>
-      <w:r>
-        <w:rPr>
-          <w:rFonts w:hint="eastAsia"/>
-          <w:lang w:val="en-US" w:eastAsia="zh-CN"/>
-        </w:rPr>
-        <w:t>这种公司非常少，毫无竞争力。</w:t>
-      </w:r>
-    </w:p>
-    <w:p>
-      <w:pPr>
-        <w:widowControl w:val="0"/>
-        <w:numPr>
-          <w:ilvl w:val="0"/>
-          <w:numId w:val="0"/>
-        </w:numPr>
-        <w:jc w:val="both"/>
-        <w:rPr>
-          <w:rFonts w:hint="eastAsia"/>
-          <w:lang w:val="en-US" w:eastAsia="zh-CN"/>
-        </w:rPr>
-      </w:pPr>
-    </w:p>
-    <w:p>
-      <w:pPr>
-        <w:widowControl w:val="0"/>
-        <w:numPr>
-          <w:ilvl w:val="0"/>
-          <w:numId w:val="0"/>
-        </w:numPr>
-        <w:jc w:val="both"/>
-        <w:rPr>
-          <w:rFonts w:hint="eastAsia"/>
-          <w:lang w:val="en-US" w:eastAsia="zh-CN"/>
-        </w:rPr>
-      </w:pPr>
-      <w:r>
-        <w:rPr>
-          <w:rFonts w:hint="eastAsia"/>
-          <w:lang w:val="en-US" w:eastAsia="zh-CN"/>
-        </w:rPr>
-        <w:t>我认为还有一种：日本忍者模式</w:t>
-      </w:r>
-    </w:p>
-    <w:p>
-      <w:pPr>
-        <w:widowControl w:val="0"/>
-        <w:numPr>
-          <w:ilvl w:val="0"/>
-          <w:numId w:val="0"/>
-        </w:numPr>
-        <w:jc w:val="both"/>
-        <w:rPr>
-          <w:rFonts w:hint="eastAsia"/>
-          <w:lang w:val="en-US" w:eastAsia="zh-CN"/>
-        </w:rPr>
-      </w:pPr>
-      <w:r>
-        <w:rPr>
-          <w:rFonts w:hint="eastAsia"/>
-          <w:lang w:val="en-US" w:eastAsia="zh-CN"/>
-        </w:rPr>
-        <w:t>-在小项目当中，个人的开发效率有可能要高于2-3人的新人团队。</w:t>
-      </w:r>
-    </w:p>
-    <w:p>
-      <w:pPr>
-        <w:widowControl w:val="0"/>
-        <w:numPr>
-          <w:ilvl w:val="0"/>
-          <w:numId w:val="0"/>
-        </w:numPr>
-        <w:jc w:val="both"/>
-        <w:rPr>
-          <w:rFonts w:hint="eastAsia"/>
-          <w:lang w:val="en-US" w:eastAsia="zh-CN"/>
-        </w:rPr>
-      </w:pPr>
-      <w:r>
-        <w:rPr>
-          <w:rFonts w:hint="eastAsia"/>
-          <w:lang w:val="en-US" w:eastAsia="zh-CN"/>
-        </w:rPr>
-        <w:t>-《乌合之众：大众心理学研究》提到，无规则约束的团队效率反而远远不如个人</w:t>
-      </w:r>
-    </w:p>
-    <w:p>
-      <w:pPr>
-        <w:widowControl w:val="0"/>
-        <w:numPr>
-          <w:ilvl w:val="0"/>
-          <w:numId w:val="0"/>
-        </w:numPr>
-        <w:jc w:val="both"/>
-        <w:rPr>
-          <w:rFonts w:hint="eastAsia"/>
-          <w:lang w:val="en-US" w:eastAsia="zh-CN"/>
-        </w:rPr>
-      </w:pPr>
-      <w:r>
-        <w:rPr>
-          <w:rFonts w:hint="eastAsia"/>
-          <w:lang w:val="en-US" w:eastAsia="zh-CN"/>
-        </w:rPr>
-        <w:t>-这种模式在30年前的软件开发当中非常流行：在车库当中诞生的诸多软件产品。但是在当今的大公司科学的规划下，日本忍者已然面临着战国时代的结束。</w:t>
-      </w:r>
-    </w:p>
-    <w:p>
-      <w:pPr>
-        <w:widowControl w:val="0"/>
-        <w:numPr>
-          <w:ilvl w:val="0"/>
-          <w:numId w:val="0"/>
-        </w:numPr>
-        <w:jc w:val="both"/>
-        <w:rPr>
-          <w:rFonts w:hint="eastAsia"/>
-          <w:lang w:val="en-US" w:eastAsia="zh-CN"/>
-        </w:rPr>
-      </w:pPr>
-    </w:p>
-    <w:p>
-      <w:pPr>
-        <w:numPr>
-          <w:ilvl w:val="0"/>
-          <w:numId w:val="1"/>
-        </w:numPr>
-        <w:rPr>
-          <w:rFonts w:hint="eastAsia"/>
-          <w:lang w:val="en-US" w:eastAsia="zh-CN"/>
-        </w:rPr>
-      </w:pPr>
-      <w:r>
-        <w:rPr>
-          <w:rFonts w:hint="eastAsia"/>
-          <w:lang w:val="en-US" w:eastAsia="zh-CN"/>
-        </w:rPr>
-        <w:t>开发模式</w:t>
-      </w:r>
-    </w:p>
+      <w:r>
+        <w:rPr>
+          <w:rFonts w:hint="eastAsia"/>
+          <w:lang w:val="en-US" w:eastAsia="zh-CN"/>
+        </w:rPr>
+        <w:t>独立开发模式</w:t>
+      </w:r>
+    </w:p>
+    <w:bookmarkEnd w:id="0"/>
     <w:p>
       <w:pPr>
         <w:widowControl w:val="0"/>

</xml_diff>